<commit_message>
Form Added with Read me
</commit_message>
<xml_diff>
--- a/frontend/my-react-app/Supporting Document.docx
+++ b/frontend/my-react-app/Supporting Document.docx
@@ -1,6 +1,6 @@
 
 <file path=word/document.xml><?xml version="1.0" encoding="utf-8"?>
-<w:document xmlns:wpc="http://schemas.microsoft.com/office/word/2010/wordprocessingCanvas" xmlns:cx="http://schemas.microsoft.com/office/drawing/2014/chartex" xmlns:cx1="http://schemas.microsoft.com/office/drawing/2015/9/8/chartex" xmlns:cx2="http://schemas.microsoft.com/office/drawing/2015/10/21/chartex" xmlns:cx3="http://schemas.microsoft.com/office/drawing/2016/5/9/chartex" xmlns:cx4="http://schemas.microsoft.com/office/drawing/2016/5/10/chartex" xmlns:cx5="http://schemas.microsoft.com/office/drawing/2016/5/11/chartex" xmlns:cx6="http://schemas.microsoft.com/office/drawing/2016/5/12/chartex" xmlns:cx7="http://schemas.microsoft.com/office/drawing/2016/5/13/chartex" xmlns:cx8="http://schemas.microsoft.com/office/drawing/2016/5/14/chartex" xmlns:mc="http://schemas.openxmlformats.org/markup-compatibility/2006" xmlns:aink="http://schemas.microsoft.com/office/drawing/2016/ink" xmlns:am3d="http://schemas.microsoft.com/office/drawing/2017/model3d" xmlns:o="urn:schemas-microsoft-com:office:office" xmlns:oel="http://schemas.microsoft.com/office/2019/extlst" xmlns:r="http://schemas.openxmlformats.org/officeDocument/2006/relationships" xmlns:m="http://schemas.openxmlformats.org/officeDocument/2006/math" xmlns:v="urn:schemas-microsoft-com:vml" xmlns:wp14="http://schemas.microsoft.com/office/word/2010/wordprocessingDrawing" xmlns:wp="http://schemas.openxmlformats.org/drawingml/2006/wordprocessingDrawing" xmlns:w10="urn:schemas-microsoft-com:office:word" xmlns:w="http://schemas.openxmlformats.org/wordprocessingml/2006/main" xmlns:w14="http://schemas.microsoft.com/office/word/2010/wordml" xmlns:w15="http://schemas.microsoft.com/office/word/2012/wordml" xmlns:w16cex="http://schemas.microsoft.com/office/word/2018/wordml/cex" xmlns:w16cid="http://schemas.microsoft.com/office/word/2016/wordml/cid" xmlns:w16="http://schemas.microsoft.com/office/word/2018/wordml" xmlns:w16sdtdh="http://schemas.microsoft.com/office/word/2020/wordml/sdtdatahash" xmlns:w16se="http://schemas.microsoft.com/office/word/2015/wordml/symex" xmlns:wpg="http://schemas.microsoft.com/office/word/2010/wordprocessingGroup" xmlns:wpi="http://schemas.microsoft.com/office/word/2010/wordprocessingInk" xmlns:wne="http://schemas.microsoft.com/office/word/2006/wordml" xmlns:wps="http://schemas.microsoft.com/office/word/2010/wordprocessingShape" mc:Ignorable="w14 w15 w16se w16cid w16 w16cex w16sdtdh wp14">
+<w:document xmlns:wpc="http://schemas.microsoft.com/office/word/2010/wordprocessingCanvas" xmlns:cx="http://schemas.microsoft.com/office/drawing/2014/chartex" xmlns:cx1="http://schemas.microsoft.com/office/drawing/2015/9/8/chartex" xmlns:cx2="http://schemas.microsoft.com/office/drawing/2015/10/21/chartex" xmlns:cx3="http://schemas.microsoft.com/office/drawing/2016/5/9/chartex" xmlns:cx4="http://schemas.microsoft.com/office/drawing/2016/5/10/chartex" xmlns:cx5="http://schemas.microsoft.com/office/drawing/2016/5/11/chartex" xmlns:cx6="http://schemas.microsoft.com/office/drawing/2016/5/12/chartex" xmlns:cx7="http://schemas.microsoft.com/office/drawing/2016/5/13/chartex" xmlns:cx8="http://schemas.microsoft.com/office/drawing/2016/5/14/chartex" xmlns:mc="http://schemas.openxmlformats.org/markup-compatibility/2006" xmlns:aink="http://schemas.microsoft.com/office/drawing/2016/ink" xmlns:am3d="http://schemas.microsoft.com/office/drawing/2017/model3d" xmlns:o="urn:schemas-microsoft-com:office:office" xmlns:r="http://schemas.openxmlformats.org/officeDocument/2006/relationships" xmlns:m="http://schemas.openxmlformats.org/officeDocument/2006/math" xmlns:v="urn:schemas-microsoft-com:vml" xmlns:wp14="http://schemas.microsoft.com/office/word/2010/wordprocessingDrawing" xmlns:wp="http://schemas.openxmlformats.org/drawingml/2006/wordprocessingDrawing" xmlns:w10="urn:schemas-microsoft-com:office:word" xmlns:w="http://schemas.openxmlformats.org/wordprocessingml/2006/main" xmlns:w14="http://schemas.microsoft.com/office/word/2010/wordml" xmlns:w15="http://schemas.microsoft.com/office/word/2012/wordml" xmlns:w16cid="http://schemas.microsoft.com/office/word/2016/wordml/cid" xmlns:w16se="http://schemas.microsoft.com/office/word/2015/wordml/symex" xmlns:wpg="http://schemas.microsoft.com/office/word/2010/wordprocessingGroup" xmlns:wpi="http://schemas.microsoft.com/office/word/2010/wordprocessingInk" xmlns:wne="http://schemas.microsoft.com/office/word/2006/wordml" xmlns:wps="http://schemas.microsoft.com/office/word/2010/wordprocessingShape" mc:Ignorable="w14 w15 w16se w16cid wp14">
   <w:body>
     <w:p>
       <w:pPr>
@@ -92,7 +92,6 @@
         <w:t xml:space="preserve"> install -g </w:t>
       </w:r>
       <w:proofErr w:type="spellStart"/>
-      <w:proofErr w:type="gramStart"/>
       <w:r>
         <w:rPr>
           <w:color w:val="000000"/>
@@ -103,17 +102,10 @@
         <w:t>npm</w:t>
       </w:r>
       <w:proofErr w:type="spellEnd"/>
-      <w:proofErr w:type="gramEnd"/>
-    </w:p>
-    <w:p>
-      <w:r>
-        <w:t>(</w:t>
-      </w:r>
-      <w:r>
-        <w:t>Reference Link</w:t>
-      </w:r>
-      <w:r>
-        <w:t xml:space="preserve"> -&gt; Step 01 &amp; 02: </w:t>
+    </w:p>
+    <w:p>
+      <w:r>
+        <w:t xml:space="preserve">(Reference Link -&gt; Step 01 &amp; 02: </w:t>
       </w:r>
       <w:hyperlink r:id="rId5" w:history="1">
         <w:r>
@@ -146,23 +138,7 @@
           <w:color w:val="000000"/>
           <w:shd w:val="clear" w:color="auto" w:fill="FFFFFF"/>
         </w:rPr>
-        <w:t xml:space="preserve">Run </w:t>
-      </w:r>
-      <w:r>
-        <w:rPr>
-          <w:rFonts w:cstheme="minorHAnsi"/>
-          <w:color w:val="000000"/>
-          <w:shd w:val="clear" w:color="auto" w:fill="FFFFFF"/>
-        </w:rPr>
-        <w:t>the following</w:t>
-      </w:r>
-      <w:r>
-        <w:rPr>
-          <w:rFonts w:cstheme="minorHAnsi"/>
-          <w:color w:val="000000"/>
-          <w:shd w:val="clear" w:color="auto" w:fill="FFFFFF"/>
-        </w:rPr>
-        <w:t xml:space="preserve"> command to create a React application named </w:t>
+        <w:t>Run the following command to create a React application named </w:t>
       </w:r>
       <w:r>
         <w:rPr>
@@ -214,20 +190,8 @@
           <w:szCs w:val="23"/>
           <w:shd w:val="clear" w:color="auto" w:fill="000000"/>
         </w:rPr>
-        <w:t xml:space="preserve"> create-react-app my-react-</w:t>
-      </w:r>
-      <w:proofErr w:type="gramStart"/>
-      <w:r>
-        <w:rPr>
-          <w:rFonts w:ascii="Consolas" w:hAnsi="Consolas"/>
-          <w:color w:val="FFFFFF"/>
-          <w:sz w:val="23"/>
-          <w:szCs w:val="23"/>
-          <w:shd w:val="clear" w:color="auto" w:fill="000000"/>
-        </w:rPr>
-        <w:t>app</w:t>
-      </w:r>
-      <w:proofErr w:type="gramEnd"/>
+        <w:t xml:space="preserve"> create-react-app my-react-app</w:t>
+      </w:r>
     </w:p>
     <w:p>
       <w:pPr>
@@ -314,23 +278,7 @@
           <w:color w:val="000000"/>
           <w:shd w:val="clear" w:color="auto" w:fill="FFFFFF"/>
         </w:rPr>
-        <w:t xml:space="preserve">Run </w:t>
-      </w:r>
-      <w:r>
-        <w:rPr>
-          <w:rFonts w:cstheme="minorHAnsi"/>
-          <w:color w:val="000000"/>
-          <w:shd w:val="clear" w:color="auto" w:fill="FFFFFF"/>
-        </w:rPr>
-        <w:t>the following</w:t>
-      </w:r>
-      <w:r>
-        <w:rPr>
-          <w:rFonts w:cstheme="minorHAnsi"/>
-          <w:color w:val="000000"/>
-          <w:shd w:val="clear" w:color="auto" w:fill="FFFFFF"/>
-        </w:rPr>
-        <w:t xml:space="preserve"> command to move to the </w:t>
+        <w:t>Run the following command to move to the </w:t>
       </w:r>
       <w:r>
         <w:rPr>
@@ -366,18 +314,8 @@
           <w:color w:val="FFFFFF"/>
           <w:shd w:val="clear" w:color="auto" w:fill="000000"/>
         </w:rPr>
-        <w:t>cd my-react-</w:t>
-      </w:r>
-      <w:proofErr w:type="gramStart"/>
-      <w:r>
-        <w:rPr>
-          <w:rFonts w:cstheme="minorHAnsi"/>
-          <w:color w:val="FFFFFF"/>
-          <w:shd w:val="clear" w:color="auto" w:fill="000000"/>
-        </w:rPr>
-        <w:t>app</w:t>
-      </w:r>
-      <w:proofErr w:type="gramEnd"/>
+        <w:t>cd my-react-app</w:t>
+      </w:r>
     </w:p>
     <w:p>
       <w:pPr>
@@ -398,23 +336,7 @@
           <w:color w:val="000000"/>
           <w:shd w:val="clear" w:color="auto" w:fill="FFFFFF"/>
         </w:rPr>
-        <w:t xml:space="preserve">Run </w:t>
-      </w:r>
-      <w:r>
-        <w:rPr>
-          <w:rFonts w:cstheme="minorHAnsi"/>
-          <w:color w:val="000000"/>
-          <w:shd w:val="clear" w:color="auto" w:fill="FFFFFF"/>
-        </w:rPr>
-        <w:t>the following</w:t>
-      </w:r>
-      <w:r>
-        <w:rPr>
-          <w:rFonts w:cstheme="minorHAnsi"/>
-          <w:color w:val="000000"/>
-          <w:shd w:val="clear" w:color="auto" w:fill="FFFFFF"/>
-        </w:rPr>
-        <w:t xml:space="preserve"> command to run the React application </w:t>
+        <w:t>Run the following command to run the React application </w:t>
       </w:r>
       <w:r>
         <w:rPr>
@@ -460,18 +382,8 @@
           <w:color w:val="FFFFFF"/>
           <w:shd w:val="clear" w:color="auto" w:fill="000000"/>
         </w:rPr>
-        <w:t xml:space="preserve"> </w:t>
-      </w:r>
-      <w:proofErr w:type="gramStart"/>
-      <w:r>
-        <w:rPr>
-          <w:rFonts w:cstheme="minorHAnsi"/>
-          <w:color w:val="FFFFFF"/>
-          <w:shd w:val="clear" w:color="auto" w:fill="000000"/>
-        </w:rPr>
-        <w:t>start</w:t>
-      </w:r>
-      <w:proofErr w:type="gramEnd"/>
+        <w:t xml:space="preserve"> start</w:t>
+      </w:r>
     </w:p>
     <w:p>
       <w:pPr>
@@ -754,6 +666,7 @@
       <w:r>
         <w:rPr>
           <w:rFonts w:asciiTheme="minorHAnsi" w:hAnsiTheme="minorHAnsi" w:cstheme="minorHAnsi"/>
+          <w:noProof/>
           <w:color w:val="000000"/>
           <w:sz w:val="22"/>
           <w:szCs w:val="22"/>
@@ -810,6 +723,7 @@
       <w:r>
         <w:rPr>
           <w:rFonts w:asciiTheme="minorHAnsi" w:hAnsiTheme="minorHAnsi" w:cstheme="minorHAnsi"/>
+          <w:noProof/>
           <w:color w:val="000000"/>
           <w:sz w:val="22"/>
           <w:szCs w:val="22"/>
@@ -879,6 +793,17 @@
         </w:rPr>
         <w:t>In my case I have modified it as follows:</w:t>
       </w:r>
+      <w:r>
+        <w:rPr>
+          <w:rFonts w:asciiTheme="minorHAnsi" w:hAnsiTheme="minorHAnsi" w:cstheme="minorHAnsi"/>
+          <w:color w:val="000000"/>
+          <w:sz w:val="22"/>
+          <w:szCs w:val="22"/>
+        </w:rPr>
+        <w:t xml:space="preserve"> </w:t>
+      </w:r>
+      <w:bookmarkStart w:id="0" w:name="_GoBack"/>
+      <w:bookmarkEnd w:id="0"/>
     </w:p>
     <w:p>
       <w:pPr>
@@ -918,6 +843,7 @@
       <w:r>
         <w:rPr>
           <w:rFonts w:asciiTheme="minorHAnsi" w:hAnsiTheme="minorHAnsi" w:cstheme="minorHAnsi"/>
+          <w:noProof/>
           <w:color w:val="000000"/>
           <w:sz w:val="22"/>
           <w:szCs w:val="22"/>
@@ -1020,7 +946,7 @@
 </file>
 
 <file path=word/numbering.xml><?xml version="1.0" encoding="utf-8"?>
-<w:numbering xmlns:wpc="http://schemas.microsoft.com/office/word/2010/wordprocessingCanvas" xmlns:cx="http://schemas.microsoft.com/office/drawing/2014/chartex" xmlns:cx1="http://schemas.microsoft.com/office/drawing/2015/9/8/chartex" xmlns:cx2="http://schemas.microsoft.com/office/drawing/2015/10/21/chartex" xmlns:cx3="http://schemas.microsoft.com/office/drawing/2016/5/9/chartex" xmlns:cx4="http://schemas.microsoft.com/office/drawing/2016/5/10/chartex" xmlns:cx5="http://schemas.microsoft.com/office/drawing/2016/5/11/chartex" xmlns:cx6="http://schemas.microsoft.com/office/drawing/2016/5/12/chartex" xmlns:cx7="http://schemas.microsoft.com/office/drawing/2016/5/13/chartex" xmlns:cx8="http://schemas.microsoft.com/office/drawing/2016/5/14/chartex" xmlns:mc="http://schemas.openxmlformats.org/markup-compatibility/2006" xmlns:aink="http://schemas.microsoft.com/office/drawing/2016/ink" xmlns:am3d="http://schemas.microsoft.com/office/drawing/2017/model3d" xmlns:o="urn:schemas-microsoft-com:office:office" xmlns:oel="http://schemas.microsoft.com/office/2019/extlst" xmlns:r="http://schemas.openxmlformats.org/officeDocument/2006/relationships" xmlns:m="http://schemas.openxmlformats.org/officeDocument/2006/math" xmlns:v="urn:schemas-microsoft-com:vml" xmlns:wp14="http://schemas.microsoft.com/office/word/2010/wordprocessingDrawing" xmlns:wp="http://schemas.openxmlformats.org/drawingml/2006/wordprocessingDrawing" xmlns:w10="urn:schemas-microsoft-com:office:word" xmlns:w="http://schemas.openxmlformats.org/wordprocessingml/2006/main" xmlns:w14="http://schemas.microsoft.com/office/word/2010/wordml" xmlns:w15="http://schemas.microsoft.com/office/word/2012/wordml" xmlns:w16cex="http://schemas.microsoft.com/office/word/2018/wordml/cex" xmlns:w16cid="http://schemas.microsoft.com/office/word/2016/wordml/cid" xmlns:w16="http://schemas.microsoft.com/office/word/2018/wordml" xmlns:w16sdtdh="http://schemas.microsoft.com/office/word/2020/wordml/sdtdatahash" xmlns:w16se="http://schemas.microsoft.com/office/word/2015/wordml/symex" xmlns:wpg="http://schemas.microsoft.com/office/word/2010/wordprocessingGroup" xmlns:wpi="http://schemas.microsoft.com/office/word/2010/wordprocessingInk" xmlns:wne="http://schemas.microsoft.com/office/word/2006/wordml" xmlns:wps="http://schemas.microsoft.com/office/word/2010/wordprocessingShape" mc:Ignorable="w14 w15 w16se w16cid w16 w16cex w16sdtdh wp14">
+<w:numbering xmlns:wpc="http://schemas.microsoft.com/office/word/2010/wordprocessingCanvas" xmlns:cx="http://schemas.microsoft.com/office/drawing/2014/chartex" xmlns:cx1="http://schemas.microsoft.com/office/drawing/2015/9/8/chartex" xmlns:cx2="http://schemas.microsoft.com/office/drawing/2015/10/21/chartex" xmlns:cx3="http://schemas.microsoft.com/office/drawing/2016/5/9/chartex" xmlns:cx4="http://schemas.microsoft.com/office/drawing/2016/5/10/chartex" xmlns:cx5="http://schemas.microsoft.com/office/drawing/2016/5/11/chartex" xmlns:cx6="http://schemas.microsoft.com/office/drawing/2016/5/12/chartex" xmlns:cx7="http://schemas.microsoft.com/office/drawing/2016/5/13/chartex" xmlns:cx8="http://schemas.microsoft.com/office/drawing/2016/5/14/chartex" xmlns:mc="http://schemas.openxmlformats.org/markup-compatibility/2006" xmlns:aink="http://schemas.microsoft.com/office/drawing/2016/ink" xmlns:am3d="http://schemas.microsoft.com/office/drawing/2017/model3d" xmlns:o="urn:schemas-microsoft-com:office:office" xmlns:r="http://schemas.openxmlformats.org/officeDocument/2006/relationships" xmlns:m="http://schemas.openxmlformats.org/officeDocument/2006/math" xmlns:v="urn:schemas-microsoft-com:vml" xmlns:wp14="http://schemas.microsoft.com/office/word/2010/wordprocessingDrawing" xmlns:wp="http://schemas.openxmlformats.org/drawingml/2006/wordprocessingDrawing" xmlns:w10="urn:schemas-microsoft-com:office:word" xmlns:w="http://schemas.openxmlformats.org/wordprocessingml/2006/main" xmlns:w14="http://schemas.microsoft.com/office/word/2010/wordml" xmlns:w15="http://schemas.microsoft.com/office/word/2012/wordml" xmlns:w16cid="http://schemas.microsoft.com/office/word/2016/wordml/cid" xmlns:w16se="http://schemas.microsoft.com/office/word/2015/wordml/symex" xmlns:wpg="http://schemas.microsoft.com/office/word/2010/wordprocessingGroup" xmlns:wpi="http://schemas.microsoft.com/office/word/2010/wordprocessingInk" xmlns:wne="http://schemas.microsoft.com/office/word/2006/wordml" xmlns:wps="http://schemas.microsoft.com/office/word/2010/wordprocessingShape" mc:Ignorable="w14 w15 w16se w16cid wp14">
   <w:abstractNum w:abstractNumId="0" w15:restartNumberingAfterBreak="0">
     <w:nsid w:val="68B47DC6"/>
     <w:multiLevelType w:val="hybridMultilevel"/>
@@ -1247,17 +1173,17 @@
       </w:rPr>
     </w:lvl>
   </w:abstractNum>
-  <w:num w:numId="1" w16cid:durableId="1601795449">
+  <w:num w:numId="1">
     <w:abstractNumId w:val="0"/>
   </w:num>
-  <w:num w:numId="2" w16cid:durableId="451020025">
+  <w:num w:numId="2">
     <w:abstractNumId w:val="1"/>
   </w:num>
 </w:numbering>
 </file>
 
 <file path=word/styles.xml><?xml version="1.0" encoding="utf-8"?>
-<w:styles xmlns:mc="http://schemas.openxmlformats.org/markup-compatibility/2006" xmlns:r="http://schemas.openxmlformats.org/officeDocument/2006/relationships" xmlns:w="http://schemas.openxmlformats.org/wordprocessingml/2006/main" xmlns:w14="http://schemas.microsoft.com/office/word/2010/wordml" xmlns:w15="http://schemas.microsoft.com/office/word/2012/wordml" xmlns:w16cex="http://schemas.microsoft.com/office/word/2018/wordml/cex" xmlns:w16cid="http://schemas.microsoft.com/office/word/2016/wordml/cid" xmlns:w16="http://schemas.microsoft.com/office/word/2018/wordml" xmlns:w16sdtdh="http://schemas.microsoft.com/office/word/2020/wordml/sdtdatahash" xmlns:w16se="http://schemas.microsoft.com/office/word/2015/wordml/symex" mc:Ignorable="w14 w15 w16se w16cid w16 w16cex w16sdtdh">
+<w:styles xmlns:mc="http://schemas.openxmlformats.org/markup-compatibility/2006" xmlns:r="http://schemas.openxmlformats.org/officeDocument/2006/relationships" xmlns:w="http://schemas.openxmlformats.org/wordprocessingml/2006/main" xmlns:w14="http://schemas.microsoft.com/office/word/2010/wordml" xmlns:w15="http://schemas.microsoft.com/office/word/2012/wordml" xmlns:w16cid="http://schemas.microsoft.com/office/word/2016/wordml/cid" xmlns:w16se="http://schemas.microsoft.com/office/word/2015/wordml/symex" mc:Ignorable="w14 w15 w16se w16cid">
   <w:docDefaults>
     <w:rPrDefault>
       <w:rPr>
@@ -1273,7 +1199,7 @@
       </w:pPr>
     </w:pPrDefault>
   </w:docDefaults>
-  <w:latentStyles w:defLockedState="0" w:defUIPriority="99" w:defSemiHidden="0" w:defUnhideWhenUsed="0" w:defQFormat="0" w:count="376">
+  <w:latentStyles w:defLockedState="0" w:defUIPriority="99" w:defSemiHidden="0" w:defUnhideWhenUsed="0" w:defQFormat="0" w:count="375">
     <w:lsdException w:name="Normal" w:uiPriority="0" w:qFormat="1"/>
     <w:lsdException w:name="heading 1" w:uiPriority="9" w:qFormat="1"/>
     <w:lsdException w:name="heading 2" w:semiHidden="1" w:uiPriority="9" w:unhideWhenUsed="1" w:qFormat="1"/>
@@ -1649,7 +1575,6 @@
     <w:lsdException w:name="Smart Hyperlink" w:semiHidden="1" w:unhideWhenUsed="1"/>
     <w:lsdException w:name="Hashtag" w:semiHidden="1" w:unhideWhenUsed="1"/>
     <w:lsdException w:name="Unresolved Mention" w:semiHidden="1" w:unhideWhenUsed="1"/>
-    <w:lsdException w:name="Smart Link" w:semiHidden="1" w:unhideWhenUsed="1"/>
   </w:latentStyles>
   <w:style w:type="paragraph" w:default="1" w:styleId="Normal">
     <w:name w:val="Normal"/>

</xml_diff>